<commit_message>
changes in asset surrender and transfer
</commit_message>
<xml_diff>
--- a/assetmanagementsystem/Server/Templates/ClearanceCertificate.docx
+++ b/assetmanagementsystem/Server/Templates/ClearanceCertificate.docx
@@ -1,6 +1,6 @@
 
 <file path=word/document.xml><?xml version="1.0" encoding="utf-8"?>
-<w:document xmlns:wpc="http://schemas.microsoft.com/office/word/2010/wordprocessingCanvas" xmlns:cx="http://schemas.microsoft.com/office/drawing/2014/chartex" xmlns:mc="http://schemas.openxmlformats.org/markup-compatibility/2006" xmlns:o="urn:schemas-microsoft-com:office:office" xmlns:r="http://schemas.openxmlformats.org/officeDocument/2006/relationships" xmlns:m="http://schemas.openxmlformats.org/officeDocument/2006/math" xmlns:v="urn:schemas-microsoft-com:vml" xmlns:wp14="http://schemas.microsoft.com/office/word/2010/wordprocessingDrawing" xmlns:wp="http://schemas.openxmlformats.org/drawingml/2006/wordprocessingDrawing" xmlns:w10="urn:schemas-microsoft-com:office:word" xmlns:w="http://schemas.openxmlformats.org/wordprocessingml/2006/main" xmlns:w14="http://schemas.microsoft.com/office/word/2010/wordml" xmlns:w15="http://schemas.microsoft.com/office/word/2012/wordml" xmlns:w16se="http://schemas.microsoft.com/office/word/2015/wordml/symex" xmlns:wpg="http://schemas.microsoft.com/office/word/2010/wordprocessingGroup" xmlns:wpi="http://schemas.microsoft.com/office/word/2010/wordprocessingInk" xmlns:wne="http://schemas.microsoft.com/office/word/2006/wordml" xmlns:wps="http://schemas.microsoft.com/office/word/2010/wordprocessingShape" mc:Ignorable="w14 w15 w16se wp14">
+<w:document xmlns:wpc="http://schemas.microsoft.com/office/word/2010/wordprocessingCanvas" xmlns:cx="http://schemas.microsoft.com/office/drawing/2014/chartex" xmlns:cx1="http://schemas.microsoft.com/office/drawing/2015/9/8/chartex" xmlns:cx2="http://schemas.microsoft.com/office/drawing/2015/10/21/chartex" xmlns:cx3="http://schemas.microsoft.com/office/drawing/2016/5/9/chartex" xmlns:cx4="http://schemas.microsoft.com/office/drawing/2016/5/10/chartex" xmlns:cx5="http://schemas.microsoft.com/office/drawing/2016/5/11/chartex" xmlns:cx6="http://schemas.microsoft.com/office/drawing/2016/5/12/chartex" xmlns:cx7="http://schemas.microsoft.com/office/drawing/2016/5/13/chartex" xmlns:cx8="http://schemas.microsoft.com/office/drawing/2016/5/14/chartex" xmlns:mc="http://schemas.openxmlformats.org/markup-compatibility/2006" xmlns:aink="http://schemas.microsoft.com/office/drawing/2016/ink" xmlns:am3d="http://schemas.microsoft.com/office/drawing/2017/model3d" xmlns:o="urn:schemas-microsoft-com:office:office" xmlns:oel="http://schemas.microsoft.com/office/2019/extlst" xmlns:r="http://schemas.openxmlformats.org/officeDocument/2006/relationships" xmlns:m="http://schemas.openxmlformats.org/officeDocument/2006/math" xmlns:v="urn:schemas-microsoft-com:vml" xmlns:wp14="http://schemas.microsoft.com/office/word/2010/wordprocessingDrawing" xmlns:wp="http://schemas.openxmlformats.org/drawingml/2006/wordprocessingDrawing" xmlns:w10="urn:schemas-microsoft-com:office:word" xmlns:w="http://schemas.openxmlformats.org/wordprocessingml/2006/main" xmlns:w14="http://schemas.microsoft.com/office/word/2010/wordml" xmlns:w15="http://schemas.microsoft.com/office/word/2012/wordml" xmlns:w16cex="http://schemas.microsoft.com/office/word/2018/wordml/cex" xmlns:w16cid="http://schemas.microsoft.com/office/word/2016/wordml/cid" xmlns:w16="http://schemas.microsoft.com/office/word/2018/wordml" xmlns:w16du="http://schemas.microsoft.com/office/word/2023/wordml/word16du" xmlns:w16sdtdh="http://schemas.microsoft.com/office/word/2020/wordml/sdtdatahash" xmlns:w16se="http://schemas.microsoft.com/office/word/2015/wordml/symex" xmlns:wpg="http://schemas.microsoft.com/office/word/2010/wordprocessingGroup" xmlns:wpi="http://schemas.microsoft.com/office/word/2010/wordprocessingInk" xmlns:wne="http://schemas.microsoft.com/office/word/2006/wordml" xmlns:wps="http://schemas.microsoft.com/office/word/2010/wordprocessingShape" mc:Ignorable="w14 w15 w16se w16cid w16 w16cex w16sdtdh w16du wp14">
   <w:body>
     <w:p>
       <w:pPr>
@@ -205,13 +205,10 @@
         <w:t>Dt:</w:t>
       </w:r>
       <w:r>
-        <w:t xml:space="preserve"> 07</w:t>
-      </w:r>
-      <w:r>
-        <w:t>.10</w:t>
-      </w:r>
-      <w:r>
-        <w:t>.2023</w:t>
+        <w:t xml:space="preserve"> </w:t>
+      </w:r>
+      <w:r>
+        <w:t>{date}</w:t>
       </w:r>
     </w:p>
     <w:p>
@@ -254,8 +251,6 @@
       <w:pPr>
         <w:ind w:firstLine="720"/>
       </w:pPr>
-      <w:bookmarkStart w:id="0" w:name="_GoBack"/>
-      <w:bookmarkEnd w:id="0"/>
     </w:p>
     <w:p>
       <w:pPr>
@@ -289,12 +284,12 @@
         <w:tblLook w:val="04A0" w:firstRow="1" w:lastRow="0" w:firstColumn="1" w:lastColumn="0" w:noHBand="0" w:noVBand="1"/>
       </w:tblPr>
       <w:tblGrid>
-        <w:gridCol w:w="720"/>
+        <w:gridCol w:w="719"/>
         <w:gridCol w:w="2574"/>
         <w:gridCol w:w="920"/>
-        <w:gridCol w:w="1391"/>
+        <w:gridCol w:w="1397"/>
         <w:gridCol w:w="1145"/>
-        <w:gridCol w:w="1862"/>
+        <w:gridCol w:w="1857"/>
       </w:tblGrid>
       <w:tr>
         <w:trPr>
@@ -569,7 +564,17 @@
                 <w:szCs w:val="19"/>
                 <w:lang w:eastAsia="en-IN"/>
               </w:rPr>
-              <w:t xml:space="preserve">          SHANKAR M</w:t>
+              <w:t xml:space="preserve">          </w:t>
+            </w:r>
+            <w:r>
+              <w:rPr>
+                <w:rFonts w:ascii="Segoe UI" w:eastAsia="Times New Roman" w:hAnsi="Segoe UI" w:cs="Segoe UI"/>
+                <w:color w:val="000000"/>
+                <w:sz w:val="19"/>
+                <w:szCs w:val="19"/>
+                <w:lang w:eastAsia="en-IN"/>
+              </w:rPr>
+              <w:t>{name}</w:t>
             </w:r>
           </w:p>
         </w:tc>
@@ -602,7 +607,32 @@
                 <w:szCs w:val="19"/>
               </w:rPr>
               <w:br/>
-              <w:t>36122</w:t>
+            </w:r>
+            <w:r>
+              <w:rPr>
+                <w:rFonts w:ascii="Segoe UI" w:hAnsi="Segoe UI" w:cs="Segoe UI"/>
+                <w:sz w:val="19"/>
+                <w:szCs w:val="19"/>
+              </w:rPr>
+              <w:t>[</w:t>
+            </w:r>
+            <w:proofErr w:type="spellStart"/>
+            <w:r>
+              <w:rPr>
+                <w:rFonts w:ascii="Segoe UI" w:hAnsi="Segoe UI" w:cs="Segoe UI"/>
+                <w:sz w:val="19"/>
+                <w:szCs w:val="19"/>
+              </w:rPr>
+              <w:t>cpf</w:t>
+            </w:r>
+            <w:proofErr w:type="spellEnd"/>
+            <w:r>
+              <w:rPr>
+                <w:rFonts w:ascii="Segoe UI" w:hAnsi="Segoe UI" w:cs="Segoe UI"/>
+                <w:sz w:val="19"/>
+                <w:szCs w:val="19"/>
+              </w:rPr>
+              <w:t>]</w:t>
             </w:r>
           </w:p>
           <w:p>
@@ -643,7 +673,7 @@
                 <w:rFonts w:ascii="Calibri" w:eastAsia="Times New Roman" w:hAnsi="Calibri" w:cs="Calibri"/>
                 <w:lang w:eastAsia="en-IN"/>
               </w:rPr>
-              <w:t>ACM</w:t>
+              <w:t>{designation}</w:t>
             </w:r>
           </w:p>
         </w:tc>
@@ -678,7 +708,7 @@
                 <w:szCs w:val="20"/>
                 <w:lang w:eastAsia="en-IN"/>
               </w:rPr>
-              <w:t>Electrical</w:t>
+              <w:t>{division}</w:t>
             </w:r>
           </w:p>
         </w:tc>
@@ -858,395 +888,6 @@
         <w:t>GM/CS&amp;TC</w:t>
       </w:r>
     </w:p>
-    <w:p/>
-    <w:p/>
-    <w:p/>
-    <w:p/>
-    <w:p/>
-    <w:p/>
-    <w:p/>
-    <w:p/>
-    <w:p/>
-    <w:p/>
-    <w:p>
-      <w:pPr>
-        <w:jc w:val="center"/>
-        <w:rPr>
-          <w:b/>
-          <w:bCs/>
-          <w:u w:val="single"/>
-        </w:rPr>
-      </w:pPr>
-    </w:p>
-    <w:p>
-      <w:pPr>
-        <w:jc w:val="center"/>
-        <w:rPr>
-          <w:b/>
-          <w:bCs/>
-          <w:u w:val="single"/>
-        </w:rPr>
-      </w:pPr>
-    </w:p>
-    <w:p>
-      <w:pPr>
-        <w:jc w:val="center"/>
-        <w:rPr>
-          <w:b/>
-          <w:bCs/>
-          <w:u w:val="single"/>
-        </w:rPr>
-      </w:pPr>
-    </w:p>
-    <w:p>
-      <w:pPr>
-        <w:jc w:val="center"/>
-        <w:rPr>
-          <w:b/>
-          <w:bCs/>
-          <w:u w:val="single"/>
-        </w:rPr>
-      </w:pPr>
-      <w:r>
-        <w:rPr>
-          <w:b/>
-          <w:bCs/>
-          <w:u w:val="single"/>
-        </w:rPr>
-        <w:t>Request form for surrendering of IT Assets</w:t>
-      </w:r>
-    </w:p>
-    <w:p>
-      <w:pPr>
-        <w:jc w:val="center"/>
-        <w:rPr>
-          <w:u w:val="single"/>
-        </w:rPr>
-      </w:pPr>
-    </w:p>
-    <w:p>
-      <w:r>
-        <w:t>To,</w:t>
-      </w:r>
-      <w:r>
-        <w:t xml:space="preserve"> </w:t>
-      </w:r>
-      <w:r>
-        <w:tab/>
-      </w:r>
-      <w:r>
-        <w:tab/>
-      </w:r>
-      <w:r>
-        <w:tab/>
-      </w:r>
-      <w:r>
-        <w:tab/>
-      </w:r>
-      <w:r>
-        <w:tab/>
-      </w:r>
-      <w:r>
-        <w:tab/>
-      </w:r>
-      <w:r>
-        <w:tab/>
-      </w:r>
-      <w:r>
-        <w:tab/>
-      </w:r>
-      <w:r>
-        <w:tab/>
-      </w:r>
-      <w:r>
-        <w:tab/>
-        <w:t>Dt:</w:t>
-      </w:r>
-      <w:r>
-        <w:t>13.06</w:t>
-      </w:r>
-      <w:r>
-        <w:t>.2023</w:t>
-      </w:r>
-    </w:p>
-    <w:p>
-      <w:r>
-        <w:t>ADGM/Computer Services,</w:t>
-      </w:r>
-    </w:p>
-    <w:p>
-      <w:r>
-        <w:t>NTPL,</w:t>
-      </w:r>
-      <w:r>
-        <w:t xml:space="preserve"> </w:t>
-      </w:r>
-      <w:r>
-        <w:t>Tuticorin</w:t>
-      </w:r>
-      <w:r>
-        <w:t>.</w:t>
-      </w:r>
-    </w:p>
-    <w:p/>
-    <w:p>
-      <w:r>
-        <w:t>Sir,</w:t>
-      </w:r>
-    </w:p>
-    <w:p/>
-    <w:p>
-      <w:r>
-        <w:t>Sub: Surrendering of IT Assets to the computer services division and issue of clearance Certificate-Reg.</w:t>
-      </w:r>
-    </w:p>
-    <w:p/>
-    <w:p>
-      <w:r>
-        <w:tab/>
-        <w:t xml:space="preserve">I </w:t>
-      </w:r>
-      <w:r>
-        <w:t>S</w:t>
-      </w:r>
-      <w:r>
-        <w:t>ELVAM JACK M,</w:t>
-      </w:r>
-      <w:r>
-        <w:t xml:space="preserve"> CPF:</w:t>
-      </w:r>
-      <w:r>
-        <w:t>47792</w:t>
-      </w:r>
-      <w:r>
-        <w:t xml:space="preserve">, </w:t>
-      </w:r>
-      <w:r>
-        <w:t xml:space="preserve">CM/HR </w:t>
-      </w:r>
-      <w:r>
-        <w:t>hereby</w:t>
-      </w:r>
-      <w:r>
-        <w:t xml:space="preserve"> surrendering the following IT Assets to the computer services division on account of transfer to </w:t>
-      </w:r>
-      <w:r>
-        <w:t>NLCIL, Neyveli</w:t>
-      </w:r>
-      <w:r>
-        <w:t>.</w:t>
-      </w:r>
-    </w:p>
-    <w:p/>
-    <w:tbl>
-      <w:tblPr>
-        <w:tblStyle w:val="TableGrid"/>
-        <w:tblpPr w:leftFromText="180" w:rightFromText="180" w:vertAnchor="text" w:horzAnchor="margin" w:tblpXSpec="center" w:tblpY="193"/>
-        <w:tblW w:w="0" w:type="auto"/>
-        <w:tblLook w:val="04A0" w:firstRow="1" w:lastRow="0" w:firstColumn="1" w:lastColumn="0" w:noHBand="0" w:noVBand="1"/>
-      </w:tblPr>
-      <w:tblGrid>
-        <w:gridCol w:w="780"/>
-        <w:gridCol w:w="2634"/>
-        <w:gridCol w:w="1683"/>
-        <w:gridCol w:w="1718"/>
-        <w:gridCol w:w="1582"/>
-      </w:tblGrid>
-      <w:tr>
-        <w:trPr>
-          <w:trHeight w:val="394"/>
-        </w:trPr>
-        <w:tc>
-          <w:tcPr>
-            <w:tcW w:w="780" w:type="dxa"/>
-          </w:tcPr>
-          <w:p>
-            <w:r>
-              <w:t>S</w:t>
-            </w:r>
-            <w:r>
-              <w:t>L</w:t>
-            </w:r>
-            <w:r>
-              <w:t>.No.</w:t>
-            </w:r>
-          </w:p>
-        </w:tc>
-        <w:tc>
-          <w:tcPr>
-            <w:tcW w:w="2634" w:type="dxa"/>
-          </w:tcPr>
-          <w:p>
-            <w:r>
-              <w:t>Description of IT Asset</w:t>
-            </w:r>
-          </w:p>
-        </w:tc>
-        <w:tc>
-          <w:tcPr>
-            <w:tcW w:w="1683" w:type="dxa"/>
-          </w:tcPr>
-          <w:p>
-            <w:r>
-              <w:t>Qty.</w:t>
-            </w:r>
-          </w:p>
-        </w:tc>
-        <w:tc>
-          <w:tcPr>
-            <w:tcW w:w="1718" w:type="dxa"/>
-          </w:tcPr>
-          <w:p>
-            <w:r>
-              <w:t>Make &amp; Model</w:t>
-            </w:r>
-          </w:p>
-        </w:tc>
-        <w:tc>
-          <w:tcPr>
-            <w:tcW w:w="1582" w:type="dxa"/>
-          </w:tcPr>
-          <w:p>
-            <w:r>
-              <w:t>Remarks</w:t>
-            </w:r>
-          </w:p>
-        </w:tc>
-      </w:tr>
-      <w:tr>
-        <w:trPr>
-          <w:trHeight w:val="1398"/>
-        </w:trPr>
-        <w:tc>
-          <w:tcPr>
-            <w:tcW w:w="780" w:type="dxa"/>
-          </w:tcPr>
-          <w:p>
-            <w:r>
-              <w:t>1</w:t>
-            </w:r>
-          </w:p>
-        </w:tc>
-        <w:tc>
-          <w:tcPr>
-            <w:tcW w:w="2634" w:type="dxa"/>
-          </w:tcPr>
-          <w:p>
-            <w:r>
-              <w:t xml:space="preserve">Desktop Computer </w:t>
-            </w:r>
-            <w:r>
-              <w:t>CPU (S. No: INA810TZ03), Monitor, Mouse</w:t>
-            </w:r>
-            <w:r>
-              <w:t xml:space="preserve"> and Keyboard.</w:t>
-            </w:r>
-          </w:p>
-        </w:tc>
-        <w:tc>
-          <w:tcPr>
-            <w:tcW w:w="1683" w:type="dxa"/>
-          </w:tcPr>
-          <w:p>
-            <w:r>
-              <w:t>set</w:t>
-            </w:r>
-          </w:p>
-        </w:tc>
-        <w:tc>
-          <w:tcPr>
-            <w:tcW w:w="1718" w:type="dxa"/>
-          </w:tcPr>
-          <w:p>
-            <w:r>
-              <w:t>HP-</w:t>
-            </w:r>
-            <w:r>
-              <w:t>Laser M 202</w:t>
-            </w:r>
-          </w:p>
-        </w:tc>
-        <w:tc>
-          <w:tcPr>
-            <w:tcW w:w="1582" w:type="dxa"/>
-          </w:tcPr>
-          <w:p>
-            <w:r>
-              <w:t xml:space="preserve">Surrendered </w:t>
-            </w:r>
-          </w:p>
-        </w:tc>
-      </w:tr>
-    </w:tbl>
-    <w:p>
-      <w:r>
-        <w:tab/>
-      </w:r>
-    </w:p>
-    <w:p>
-      <w:r>
-        <w:tab/>
-      </w:r>
-      <w:r>
-        <w:tab/>
-      </w:r>
-      <w:r>
-        <w:tab/>
-      </w:r>
-      <w:r>
-        <w:tab/>
-      </w:r>
-      <w:r>
-        <w:tab/>
-      </w:r>
-    </w:p>
-    <w:p>
-      <w:r>
-        <w:tab/>
-      </w:r>
-      <w:r>
-        <w:tab/>
-      </w:r>
-      <w:r>
-        <w:tab/>
-      </w:r>
-      <w:r>
-        <w:tab/>
-      </w:r>
-      <w:r>
-        <w:tab/>
-      </w:r>
-      <w:r>
-        <w:tab/>
-      </w:r>
-      <w:r>
-        <w:tab/>
-      </w:r>
-      <w:r>
-        <w:tab/>
-      </w:r>
-      <w:r>
-        <w:tab/>
-      </w:r>
-      <w:r>
-        <w:t xml:space="preserve">      </w:t>
-      </w:r>
-      <w:r>
-        <w:t>Yours faithfully</w:t>
-      </w:r>
-    </w:p>
-    <w:p>
-      <w:r>
-        <w:tab/>
-      </w:r>
-    </w:p>
-    <w:p/>
-    <w:p>
-      <w:r>
-        <w:tab/>
-        <w:t xml:space="preserve">              Acknowledgement: The above IT assets are received from the individual.</w:t>
-      </w:r>
-    </w:p>
     <w:sectPr>
       <w:pgSz w:w="11906" w:h="16838"/>
       <w:pgMar w:top="568" w:right="1274" w:bottom="1440" w:left="1440" w:header="708" w:footer="708" w:gutter="0"/>
@@ -1258,7 +899,7 @@
 </file>
 
 <file path=word/styles.xml><?xml version="1.0" encoding="utf-8"?>
-<w:styles xmlns:mc="http://schemas.openxmlformats.org/markup-compatibility/2006" xmlns:r="http://schemas.openxmlformats.org/officeDocument/2006/relationships" xmlns:w="http://schemas.openxmlformats.org/wordprocessingml/2006/main" xmlns:w14="http://schemas.microsoft.com/office/word/2010/wordml" xmlns:w15="http://schemas.microsoft.com/office/word/2012/wordml" xmlns:w16se="http://schemas.microsoft.com/office/word/2015/wordml/symex" mc:Ignorable="w14 w15 w16se">
+<w:styles xmlns:mc="http://schemas.openxmlformats.org/markup-compatibility/2006" xmlns:r="http://schemas.openxmlformats.org/officeDocument/2006/relationships" xmlns:w="http://schemas.openxmlformats.org/wordprocessingml/2006/main" xmlns:w14="http://schemas.microsoft.com/office/word/2010/wordml" xmlns:w15="http://schemas.microsoft.com/office/word/2012/wordml" xmlns:w16cex="http://schemas.microsoft.com/office/word/2018/wordml/cex" xmlns:w16cid="http://schemas.microsoft.com/office/word/2016/wordml/cid" xmlns:w16="http://schemas.microsoft.com/office/word/2018/wordml" xmlns:w16du="http://schemas.microsoft.com/office/word/2023/wordml/word16du" xmlns:w16sdtdh="http://schemas.microsoft.com/office/word/2020/wordml/sdtdatahash" xmlns:w16se="http://schemas.microsoft.com/office/word/2015/wordml/symex" mc:Ignorable="w14 w15 w16se w16cid w16 w16cex w16sdtdh w16du">
   <w:docDefaults>
     <w:rPrDefault>
       <w:rPr>
@@ -1274,7 +915,7 @@
       </w:pPr>
     </w:pPrDefault>
   </w:docDefaults>
-  <w:latentStyles w:defLockedState="0" w:defUIPriority="99" w:defSemiHidden="0" w:defUnhideWhenUsed="0" w:defQFormat="0" w:count="371">
+  <w:latentStyles w:defLockedState="0" w:defUIPriority="99" w:defSemiHidden="0" w:defUnhideWhenUsed="0" w:defQFormat="0" w:count="376">
     <w:lsdException w:name="Normal" w:uiPriority="0" w:qFormat="1"/>
     <w:lsdException w:name="heading 1" w:uiPriority="9" w:qFormat="1"/>
     <w:lsdException w:name="heading 2" w:semiHidden="1" w:uiPriority="9" w:unhideWhenUsed="1" w:qFormat="1"/>
@@ -1646,6 +1287,11 @@
     <w:lsdException w:name="List Table 5 Dark Accent 6" w:uiPriority="50"/>
     <w:lsdException w:name="List Table 6 Colorful Accent 6" w:uiPriority="51"/>
     <w:lsdException w:name="List Table 7 Colorful Accent 6" w:uiPriority="52"/>
+    <w:lsdException w:name="Mention" w:semiHidden="1" w:unhideWhenUsed="1"/>
+    <w:lsdException w:name="Smart Hyperlink" w:semiHidden="1" w:unhideWhenUsed="1"/>
+    <w:lsdException w:name="Hashtag" w:semiHidden="1" w:unhideWhenUsed="1"/>
+    <w:lsdException w:name="Unresolved Mention" w:semiHidden="1" w:unhideWhenUsed="1"/>
+    <w:lsdException w:name="Smart Link" w:semiHidden="1" w:unhideWhenUsed="1"/>
   </w:latentStyles>
   <w:style w:type="paragraph" w:default="1" w:styleId="Normal">
     <w:name w:val="Normal"/>

</xml_diff>